<commit_message>
added Viraj's content in here
</commit_message>
<xml_diff>
--- a/Gossamer-Report.docx
+++ b/Gossamer-Report.docx
@@ -1816,33 +1816,7 @@
           <w:sz w:val="24"/>
           <w:szCs w:val="24"/>
         </w:rPr>
-        <w:t>: all the nod</w:t>
-      </w:r>
-      <w:r>
-        <w:rPr>
-          <w:rFonts w:ascii="Times New Roman" w:hAnsi="Times New Roman" w:cs="Times New Roman"/>
-          <w:sz w:val="24"/>
-          <w:szCs w:val="24"/>
-        </w:rPr>
-        <w:t xml:space="preserve"> </w:t>
-      </w:r>
-      <w:proofErr w:type="spellStart"/>
-      <w:r>
-        <w:rPr>
-          <w:rFonts w:ascii="Times New Roman" w:hAnsi="Times New Roman" w:cs="Times New Roman"/>
-          <w:sz w:val="24"/>
-          <w:szCs w:val="24"/>
-        </w:rPr>
-        <w:t>es</w:t>
-      </w:r>
-      <w:proofErr w:type="spellEnd"/>
-      <w:r>
-        <w:rPr>
-          <w:rFonts w:ascii="Times New Roman" w:hAnsi="Times New Roman" w:cs="Times New Roman"/>
-          <w:sz w:val="24"/>
-          <w:szCs w:val="24"/>
-        </w:rPr>
-        <w:t xml:space="preserve"> must be aware of the who the leader is.</w:t>
+        <w:t>: all the nodes must be aware of the who the leader is.</w:t>
       </w:r>
     </w:p>
     <w:p>
@@ -2038,6 +2012,726 @@
       <w:pPr>
         <w:pStyle w:val="Heading1"/>
         <w:numPr>
+          <w:ilvl w:val="1"/>
+          <w:numId w:val="1"/>
+        </w:numPr>
+        <w:tabs>
+          <w:tab w:val="left" w:pos="360"/>
+        </w:tabs>
+        <w:spacing w:before="0"/>
+        <w:ind w:left="990"/>
+        <w:rPr>
+          <w:rFonts w:ascii="Times New Roman" w:hAnsi="Times New Roman" w:cs="Times New Roman"/>
+          <w:sz w:val="28"/>
+          <w:szCs w:val="28"/>
+        </w:rPr>
+      </w:pPr>
+      <w:r>
+        <w:rPr>
+          <w:rFonts w:ascii="Times New Roman" w:hAnsi="Times New Roman" w:cs="Times New Roman"/>
+          <w:sz w:val="28"/>
+          <w:szCs w:val="28"/>
+        </w:rPr>
+        <w:t>Scenarios:</w:t>
+      </w:r>
+    </w:p>
+    <w:p>
+      <w:pPr>
+        <w:pStyle w:val="Heading1"/>
+        <w:numPr>
+          <w:ilvl w:val="2"/>
+          <w:numId w:val="1"/>
+        </w:numPr>
+        <w:tabs>
+          <w:tab w:val="left" w:pos="360"/>
+        </w:tabs>
+        <w:spacing w:before="0"/>
+        <w:ind w:left="1710"/>
+        <w:rPr>
+          <w:rFonts w:ascii="Times New Roman" w:hAnsi="Times New Roman" w:cs="Times New Roman"/>
+          <w:sz w:val="28"/>
+          <w:szCs w:val="28"/>
+        </w:rPr>
+      </w:pPr>
+      <w:r>
+        <w:rPr>
+          <w:rFonts w:ascii="Times New Roman" w:hAnsi="Times New Roman" w:cs="Times New Roman"/>
+          <w:sz w:val="28"/>
+          <w:szCs w:val="28"/>
+        </w:rPr>
+        <w:t>Cold Start:</w:t>
+      </w:r>
+    </w:p>
+    <w:p>
+      <w:pPr>
+        <w:ind w:left="1440"/>
+        <w:rPr>
+          <w:rFonts w:ascii="Times New Roman" w:hAnsi="Times New Roman" w:cs="Times New Roman"/>
+          <w:sz w:val="24"/>
+          <w:szCs w:val="24"/>
+        </w:rPr>
+      </w:pPr>
+      <w:r>
+        <w:rPr>
+          <w:rFonts w:ascii="Times New Roman" w:hAnsi="Times New Roman" w:cs="Times New Roman"/>
+          <w:sz w:val="24"/>
+          <w:szCs w:val="24"/>
+        </w:rPr>
+        <w:t xml:space="preserve">When there is only one node in the cluster, then it becomes the leader. When another node joins this cluster, it starts receiving heartbeat from the leader. When </w:t>
+      </w:r>
+      <w:r>
+        <w:rPr>
+          <w:rFonts w:ascii="Times New Roman" w:hAnsi="Times New Roman" w:cs="Times New Roman"/>
+          <w:sz w:val="24"/>
+          <w:szCs w:val="24"/>
+        </w:rPr>
+        <w:lastRenderedPageBreak/>
+        <w:t>the leader goes down in this case there is a reelection and new node becomes the leader.</w:t>
+      </w:r>
+    </w:p>
+    <w:p>
+      <w:pPr>
+        <w:pStyle w:val="Heading1"/>
+        <w:numPr>
+          <w:ilvl w:val="2"/>
+          <w:numId w:val="1"/>
+        </w:numPr>
+        <w:tabs>
+          <w:tab w:val="left" w:pos="360"/>
+        </w:tabs>
+        <w:spacing w:before="0"/>
+        <w:ind w:left="1710"/>
+        <w:rPr>
+          <w:rFonts w:ascii="Times New Roman" w:hAnsi="Times New Roman" w:cs="Times New Roman"/>
+          <w:sz w:val="28"/>
+          <w:szCs w:val="28"/>
+        </w:rPr>
+      </w:pPr>
+      <w:r>
+        <w:rPr>
+          <w:rFonts w:ascii="Times New Roman" w:hAnsi="Times New Roman" w:cs="Times New Roman"/>
+          <w:sz w:val="28"/>
+          <w:szCs w:val="28"/>
+        </w:rPr>
+        <w:t>All nodes</w:t>
+      </w:r>
+      <w:r>
+        <w:rPr>
+          <w:rFonts w:ascii="Times New Roman" w:hAnsi="Times New Roman" w:cs="Times New Roman"/>
+          <w:sz w:val="28"/>
+          <w:szCs w:val="28"/>
+        </w:rPr>
+        <w:t xml:space="preserve"> at once</w:t>
+      </w:r>
+      <w:r>
+        <w:rPr>
+          <w:rFonts w:ascii="Times New Roman" w:hAnsi="Times New Roman" w:cs="Times New Roman"/>
+          <w:sz w:val="28"/>
+          <w:szCs w:val="28"/>
+        </w:rPr>
+        <w:t>:</w:t>
+      </w:r>
+    </w:p>
+    <w:p>
+      <w:pPr>
+        <w:ind w:left="1440"/>
+        <w:rPr>
+          <w:rFonts w:ascii="Times New Roman" w:hAnsi="Times New Roman" w:cs="Times New Roman"/>
+          <w:sz w:val="24"/>
+          <w:szCs w:val="24"/>
+        </w:rPr>
+      </w:pPr>
+      <w:r>
+        <w:rPr>
+          <w:rFonts w:ascii="Times New Roman" w:hAnsi="Times New Roman" w:cs="Times New Roman"/>
+          <w:sz w:val="24"/>
+          <w:szCs w:val="24"/>
+        </w:rPr>
+        <w:t>When all the nodes start at once, they first get connected to each other and then election takes place. When another node joins this cluster, it starts receiving heartbeat from the leader. When the leader goes down in this there is a reelection and new node becomes the leader.</w:t>
+      </w:r>
+    </w:p>
+    <w:p>
+      <w:pPr>
+        <w:pStyle w:val="Heading1"/>
+        <w:numPr>
+          <w:ilvl w:val="2"/>
+          <w:numId w:val="1"/>
+        </w:numPr>
+        <w:tabs>
+          <w:tab w:val="left" w:pos="360"/>
+        </w:tabs>
+        <w:spacing w:before="0"/>
+        <w:ind w:left="1710"/>
+        <w:rPr>
+          <w:rFonts w:ascii="Times New Roman" w:hAnsi="Times New Roman" w:cs="Times New Roman"/>
+          <w:sz w:val="28"/>
+          <w:szCs w:val="28"/>
+        </w:rPr>
+      </w:pPr>
+      <w:r>
+        <w:rPr>
+          <w:rFonts w:ascii="Times New Roman" w:hAnsi="Times New Roman" w:cs="Times New Roman"/>
+          <w:sz w:val="28"/>
+          <w:szCs w:val="28"/>
+        </w:rPr>
+        <w:t>Two nodes turn Candidates altogether:</w:t>
+      </w:r>
+    </w:p>
+    <w:p>
+      <w:pPr>
+        <w:ind w:left="1440"/>
+        <w:rPr>
+          <w:rFonts w:ascii="Times New Roman" w:hAnsi="Times New Roman" w:cs="Times New Roman"/>
+          <w:sz w:val="24"/>
+          <w:szCs w:val="24"/>
+        </w:rPr>
+      </w:pPr>
+      <w:r>
+        <w:rPr>
+          <w:rFonts w:ascii="Times New Roman" w:hAnsi="Times New Roman" w:cs="Times New Roman"/>
+          <w:sz w:val="24"/>
+          <w:szCs w:val="24"/>
+        </w:rPr>
+        <w:t xml:space="preserve">In this case the node whose timer times out causes the second node to become follower and cast the vote for him. If one node is at lower </w:t>
+      </w:r>
+      <w:proofErr w:type="gramStart"/>
+      <w:r>
+        <w:rPr>
+          <w:rFonts w:ascii="Times New Roman" w:hAnsi="Times New Roman" w:cs="Times New Roman"/>
+          <w:sz w:val="24"/>
+          <w:szCs w:val="24"/>
+        </w:rPr>
+        <w:t>term</w:t>
+      </w:r>
+      <w:proofErr w:type="gramEnd"/>
+      <w:r>
+        <w:rPr>
+          <w:rFonts w:ascii="Times New Roman" w:hAnsi="Times New Roman" w:cs="Times New Roman"/>
+          <w:sz w:val="24"/>
+          <w:szCs w:val="24"/>
+        </w:rPr>
+        <w:t xml:space="preserve"> then the other then it becomes the follower and casts vote.</w:t>
+      </w:r>
+    </w:p>
+    <w:p>
+      <w:pPr>
+        <w:pStyle w:val="Heading1"/>
+        <w:numPr>
+          <w:ilvl w:val="2"/>
+          <w:numId w:val="1"/>
+        </w:numPr>
+        <w:tabs>
+          <w:tab w:val="left" w:pos="360"/>
+        </w:tabs>
+        <w:spacing w:before="0"/>
+        <w:ind w:left="1710"/>
+        <w:rPr>
+          <w:rFonts w:ascii="Times New Roman" w:hAnsi="Times New Roman" w:cs="Times New Roman"/>
+          <w:sz w:val="28"/>
+          <w:szCs w:val="28"/>
+        </w:rPr>
+      </w:pPr>
+      <w:r>
+        <w:rPr>
+          <w:rFonts w:ascii="Times New Roman" w:hAnsi="Times New Roman" w:cs="Times New Roman"/>
+          <w:sz w:val="28"/>
+          <w:szCs w:val="28"/>
+        </w:rPr>
+        <w:t>Vote request to Leader:</w:t>
+      </w:r>
+    </w:p>
+    <w:p>
+      <w:pPr>
+        <w:ind w:left="1440"/>
+        <w:rPr>
+          <w:rFonts w:ascii="Times New Roman" w:hAnsi="Times New Roman" w:cs="Times New Roman"/>
+          <w:sz w:val="24"/>
+          <w:szCs w:val="24"/>
+        </w:rPr>
+      </w:pPr>
+      <w:r>
+        <w:rPr>
+          <w:rFonts w:ascii="Times New Roman" w:hAnsi="Times New Roman" w:cs="Times New Roman"/>
+          <w:sz w:val="24"/>
+          <w:szCs w:val="24"/>
+        </w:rPr>
+        <w:t>When a node asks for a vote from the leader, the leader provides his response of him being alive and turns the candidate back to follower state. This happens even when the new node joins the cluster for the first time with and active leader. But if the leader is at a lower term then the candidate then it becomes the follower.</w:t>
+      </w:r>
+    </w:p>
+    <w:p>
+      <w:pPr>
+        <w:pStyle w:val="Heading1"/>
+        <w:numPr>
+          <w:ilvl w:val="2"/>
+          <w:numId w:val="1"/>
+        </w:numPr>
+        <w:tabs>
+          <w:tab w:val="left" w:pos="360"/>
+        </w:tabs>
+        <w:spacing w:before="0"/>
+        <w:ind w:left="1710"/>
+        <w:rPr>
+          <w:rFonts w:ascii="Times New Roman" w:hAnsi="Times New Roman" w:cs="Times New Roman"/>
+          <w:sz w:val="28"/>
+          <w:szCs w:val="28"/>
+        </w:rPr>
+      </w:pPr>
+      <w:r>
+        <w:rPr>
+          <w:rFonts w:ascii="Times New Roman" w:hAnsi="Times New Roman" w:cs="Times New Roman"/>
+          <w:sz w:val="28"/>
+          <w:szCs w:val="28"/>
+        </w:rPr>
+        <w:t>Leader heartbeats + follower heartbeats</w:t>
+      </w:r>
+    </w:p>
+    <w:p>
+      <w:pPr>
+        <w:ind w:left="1440"/>
+      </w:pPr>
+      <w:r>
+        <w:rPr>
+          <w:rFonts w:ascii="Times New Roman" w:hAnsi="Times New Roman" w:cs="Times New Roman"/>
+          <w:sz w:val="24"/>
+          <w:szCs w:val="24"/>
+        </w:rPr>
+        <w:t>Both Leader and followers send heartbeats to each other. Getting heartbeat from leader, causes follower’s timer to reset and thus preventing reelections. Getting heartbeats from followers, prevents them from being deleted from the cluster and causes resetting of their timer</w:t>
+      </w:r>
+      <w:r>
+        <w:rPr>
+          <w:rFonts w:ascii="Times New Roman" w:hAnsi="Times New Roman" w:cs="Times New Roman"/>
+          <w:sz w:val="24"/>
+          <w:szCs w:val="24"/>
+        </w:rPr>
+        <w:t>.</w:t>
+      </w:r>
+    </w:p>
+    <w:p>
+      <w:pPr>
+        <w:pStyle w:val="Heading1"/>
+        <w:numPr>
+          <w:ilvl w:val="2"/>
+          <w:numId w:val="1"/>
+        </w:numPr>
+        <w:tabs>
+          <w:tab w:val="left" w:pos="360"/>
+        </w:tabs>
+        <w:spacing w:before="0"/>
+        <w:ind w:left="1710"/>
+        <w:rPr>
+          <w:rFonts w:ascii="Times New Roman" w:hAnsi="Times New Roman" w:cs="Times New Roman"/>
+          <w:sz w:val="28"/>
+          <w:szCs w:val="28"/>
+        </w:rPr>
+      </w:pPr>
+      <w:r>
+        <w:rPr>
+          <w:rFonts w:ascii="Times New Roman" w:hAnsi="Times New Roman" w:cs="Times New Roman"/>
+          <w:sz w:val="28"/>
+          <w:szCs w:val="28"/>
+        </w:rPr>
+        <w:t>Dynamic Node addition</w:t>
+      </w:r>
+    </w:p>
+    <w:p>
+      <w:pPr>
+        <w:ind w:left="1440"/>
+        <w:rPr>
+          <w:rFonts w:ascii="Times New Roman" w:hAnsi="Times New Roman" w:cs="Times New Roman"/>
+          <w:sz w:val="24"/>
+          <w:szCs w:val="24"/>
+        </w:rPr>
+      </w:pPr>
+      <w:r>
+        <w:rPr>
+          <w:rFonts w:ascii="Times New Roman" w:hAnsi="Times New Roman" w:cs="Times New Roman"/>
+          <w:sz w:val="24"/>
+          <w:szCs w:val="24"/>
+        </w:rPr>
+        <w:t xml:space="preserve">As soon as </w:t>
+      </w:r>
+      <w:r>
+        <w:rPr>
+          <w:rFonts w:ascii="Times New Roman" w:hAnsi="Times New Roman" w:cs="Times New Roman"/>
+          <w:sz w:val="24"/>
+          <w:szCs w:val="24"/>
+        </w:rPr>
+        <w:t>a node boots up, it is automatically added to the cluster and connected to all the nodes in that cluster. If a leader is present, it starts getting heartbeats from the leader. If the leader is not present an election takes place.</w:t>
+      </w:r>
+    </w:p>
+    <w:p>
+      <w:pPr>
+        <w:pStyle w:val="Heading1"/>
+        <w:numPr>
+          <w:ilvl w:val="2"/>
+          <w:numId w:val="1"/>
+        </w:numPr>
+        <w:tabs>
+          <w:tab w:val="left" w:pos="360"/>
+        </w:tabs>
+        <w:spacing w:before="0"/>
+        <w:ind w:left="1710"/>
+        <w:rPr>
+          <w:rFonts w:ascii="Times New Roman" w:hAnsi="Times New Roman" w:cs="Times New Roman"/>
+          <w:sz w:val="28"/>
+          <w:szCs w:val="28"/>
+        </w:rPr>
+      </w:pPr>
+      <w:r>
+        <w:rPr>
+          <w:rFonts w:ascii="Times New Roman" w:hAnsi="Times New Roman" w:cs="Times New Roman"/>
+          <w:sz w:val="28"/>
+          <w:szCs w:val="28"/>
+        </w:rPr>
+        <w:t>Dynamic Node deletion</w:t>
+      </w:r>
+    </w:p>
+    <w:p>
+      <w:pPr>
+        <w:ind w:left="1440"/>
+        <w:rPr>
+          <w:rFonts w:ascii="Times New Roman" w:hAnsi="Times New Roman" w:cs="Times New Roman"/>
+          <w:sz w:val="24"/>
+          <w:szCs w:val="24"/>
+        </w:rPr>
+      </w:pPr>
+      <w:r>
+        <w:rPr>
+          <w:rFonts w:ascii="Times New Roman" w:hAnsi="Times New Roman" w:cs="Times New Roman"/>
+          <w:sz w:val="24"/>
+          <w:szCs w:val="24"/>
+        </w:rPr>
+        <w:t>When a node stops receiving heartbeats from any other node for a timeout period, that node gets deleted from the cluster dynamically.</w:t>
+      </w:r>
+    </w:p>
+    <w:p>
+      <w:pPr>
+        <w:pStyle w:val="Heading1"/>
+        <w:numPr>
+          <w:ilvl w:val="2"/>
+          <w:numId w:val="1"/>
+        </w:numPr>
+        <w:tabs>
+          <w:tab w:val="left" w:pos="360"/>
+        </w:tabs>
+        <w:spacing w:before="0"/>
+        <w:ind w:left="1710"/>
+        <w:rPr>
+          <w:rFonts w:ascii="Times New Roman" w:hAnsi="Times New Roman" w:cs="Times New Roman"/>
+          <w:sz w:val="28"/>
+          <w:szCs w:val="28"/>
+        </w:rPr>
+      </w:pPr>
+      <w:r>
+        <w:rPr>
+          <w:rFonts w:ascii="Times New Roman" w:hAnsi="Times New Roman" w:cs="Times New Roman"/>
+          <w:sz w:val="28"/>
+          <w:szCs w:val="28"/>
+        </w:rPr>
+        <w:t>Our approach:</w:t>
+      </w:r>
+    </w:p>
+    <w:p>
+      <w:pPr>
+        <w:ind w:left="1440"/>
+        <w:rPr>
+          <w:rFonts w:ascii="Times New Roman" w:hAnsi="Times New Roman" w:cs="Times New Roman"/>
+          <w:sz w:val="24"/>
+          <w:szCs w:val="24"/>
+        </w:rPr>
+      </w:pPr>
+      <w:r>
+        <w:t xml:space="preserve">To use 3 replicated </w:t>
+      </w:r>
+      <w:proofErr w:type="spellStart"/>
+      <w:r>
+        <w:t>redis</w:t>
+      </w:r>
+      <w:proofErr w:type="spellEnd"/>
+      <w:r>
+        <w:t xml:space="preserve"> servers for node registration, as soon as a server boots </w:t>
+      </w:r>
+      <w:r>
+        <w:rPr>
+          <w:rFonts w:ascii="Times New Roman" w:hAnsi="Times New Roman" w:cs="Times New Roman"/>
+          <w:sz w:val="24"/>
+          <w:szCs w:val="24"/>
+        </w:rPr>
+        <w:t xml:space="preserve">up. When a new node is registered, all the nodes become aware of that and try to connect to the new node in a mesh topology. When a node is deleted from </w:t>
+      </w:r>
+      <w:proofErr w:type="spellStart"/>
+      <w:r>
+        <w:rPr>
+          <w:rFonts w:ascii="Times New Roman" w:hAnsi="Times New Roman" w:cs="Times New Roman"/>
+          <w:sz w:val="24"/>
+          <w:szCs w:val="24"/>
+        </w:rPr>
+        <w:t>redis</w:t>
+      </w:r>
+      <w:proofErr w:type="spellEnd"/>
+      <w:r>
+        <w:rPr>
+          <w:rFonts w:ascii="Times New Roman" w:hAnsi="Times New Roman" w:cs="Times New Roman"/>
+          <w:sz w:val="24"/>
+          <w:szCs w:val="24"/>
+        </w:rPr>
+        <w:t xml:space="preserve">, all other nodes become aware of that and they delete its entry from their connection list. </w:t>
+      </w:r>
+    </w:p>
+    <w:p>
+      <w:pPr>
+        <w:ind w:left="1440"/>
+        <w:rPr>
+          <w:rFonts w:ascii="Times New Roman" w:hAnsi="Times New Roman" w:cs="Times New Roman"/>
+          <w:sz w:val="24"/>
+          <w:szCs w:val="24"/>
+        </w:rPr>
+      </w:pPr>
+      <w:r>
+        <w:rPr>
+          <w:rFonts w:ascii="Times New Roman" w:hAnsi="Times New Roman" w:cs="Times New Roman"/>
+          <w:sz w:val="24"/>
+          <w:szCs w:val="24"/>
+        </w:rPr>
+        <w:t xml:space="preserve">Our novel idea of using </w:t>
+      </w:r>
+      <w:proofErr w:type="spellStart"/>
+      <w:r>
+        <w:rPr>
+          <w:rFonts w:ascii="Times New Roman" w:hAnsi="Times New Roman" w:cs="Times New Roman"/>
+          <w:sz w:val="24"/>
+          <w:szCs w:val="24"/>
+        </w:rPr>
+        <w:t>redis</w:t>
+      </w:r>
+      <w:proofErr w:type="spellEnd"/>
+      <w:r>
+        <w:rPr>
+          <w:rFonts w:ascii="Times New Roman" w:hAnsi="Times New Roman" w:cs="Times New Roman"/>
+          <w:sz w:val="24"/>
+          <w:szCs w:val="24"/>
+        </w:rPr>
+        <w:t xml:space="preserve"> for node discovery was accepted by the class for getting the details of their next cluster Id in a ring topology</w:t>
+      </w:r>
+    </w:p>
+    <w:p>
+      <w:pPr>
+        <w:pStyle w:val="Heading1"/>
+        <w:numPr>
+          <w:ilvl w:val="2"/>
+          <w:numId w:val="1"/>
+        </w:numPr>
+        <w:tabs>
+          <w:tab w:val="left" w:pos="360"/>
+        </w:tabs>
+        <w:spacing w:before="0"/>
+        <w:ind w:left="1710"/>
+        <w:rPr>
+          <w:rFonts w:ascii="Times New Roman" w:hAnsi="Times New Roman" w:cs="Times New Roman"/>
+          <w:sz w:val="28"/>
+          <w:szCs w:val="28"/>
+        </w:rPr>
+      </w:pPr>
+      <w:r>
+        <w:rPr>
+          <w:rFonts w:ascii="Times New Roman" w:hAnsi="Times New Roman" w:cs="Times New Roman"/>
+          <w:sz w:val="28"/>
+          <w:szCs w:val="28"/>
+        </w:rPr>
+        <w:lastRenderedPageBreak/>
+        <w:t>Difficulties faced:</w:t>
+      </w:r>
+    </w:p>
+    <w:p>
+      <w:pPr>
+        <w:ind w:left="1440"/>
+        <w:rPr>
+          <w:rFonts w:ascii="Times New Roman" w:hAnsi="Times New Roman" w:cs="Times New Roman"/>
+          <w:sz w:val="24"/>
+          <w:szCs w:val="24"/>
+        </w:rPr>
+      </w:pPr>
+      <w:r>
+        <w:rPr>
+          <w:rFonts w:ascii="Times New Roman" w:hAnsi="Times New Roman" w:cs="Times New Roman"/>
+          <w:sz w:val="24"/>
+          <w:szCs w:val="24"/>
+        </w:rPr>
+        <w:t xml:space="preserve">Whole of the semester time, seemed to be wasted, trying to debug raft algorithm when the problem was with the machine’s firewall causing the raft implementation to fail constantly. After turning off the firewall, </w:t>
+      </w:r>
+      <w:r>
+        <w:rPr>
+          <w:rFonts w:ascii="Times New Roman" w:hAnsi="Times New Roman" w:cs="Times New Roman"/>
+          <w:sz w:val="24"/>
+          <w:szCs w:val="24"/>
+        </w:rPr>
+        <w:t>all</w:t>
+      </w:r>
+      <w:r>
+        <w:rPr>
+          <w:rFonts w:ascii="Times New Roman" w:hAnsi="Times New Roman" w:cs="Times New Roman"/>
+          <w:sz w:val="24"/>
+          <w:szCs w:val="24"/>
+        </w:rPr>
+        <w:t xml:space="preserve"> the raft implementation worked swiftly as expected.</w:t>
+      </w:r>
+    </w:p>
+    <w:p>
+      <w:pPr>
+        <w:ind w:left="1440"/>
+        <w:rPr>
+          <w:rFonts w:ascii="Times New Roman" w:hAnsi="Times New Roman" w:cs="Times New Roman"/>
+          <w:sz w:val="24"/>
+          <w:szCs w:val="24"/>
+        </w:rPr>
+      </w:pPr>
+      <w:r>
+        <w:rPr>
+          <w:rFonts w:ascii="Times New Roman" w:hAnsi="Times New Roman" w:cs="Times New Roman"/>
+          <w:sz w:val="24"/>
+          <w:szCs w:val="24"/>
+        </w:rPr>
+        <w:t xml:space="preserve">To make </w:t>
+      </w:r>
+      <w:proofErr w:type="spellStart"/>
+      <w:r>
+        <w:rPr>
+          <w:rFonts w:ascii="Times New Roman" w:hAnsi="Times New Roman" w:cs="Times New Roman"/>
+          <w:sz w:val="24"/>
+          <w:szCs w:val="24"/>
+        </w:rPr>
+        <w:t>redis</w:t>
+      </w:r>
+      <w:proofErr w:type="spellEnd"/>
+      <w:r>
+        <w:rPr>
+          <w:rFonts w:ascii="Times New Roman" w:hAnsi="Times New Roman" w:cs="Times New Roman"/>
+          <w:sz w:val="24"/>
+          <w:szCs w:val="24"/>
+        </w:rPr>
+        <w:t xml:space="preserve"> server accessible by other hosts from different machines, its configuration file needed to be changed. </w:t>
+      </w:r>
+    </w:p>
+    <w:p>
+      <w:pPr>
+        <w:ind w:left="1440"/>
+        <w:rPr>
+          <w:rFonts w:ascii="Times New Roman" w:hAnsi="Times New Roman" w:cs="Times New Roman"/>
+          <w:sz w:val="24"/>
+          <w:szCs w:val="24"/>
+        </w:rPr>
+      </w:pPr>
+      <w:r>
+        <w:rPr>
+          <w:rFonts w:ascii="Times New Roman" w:hAnsi="Times New Roman" w:cs="Times New Roman"/>
+          <w:sz w:val="24"/>
+          <w:szCs w:val="24"/>
+        </w:rPr>
+        <w:t xml:space="preserve">Sometimes the host was unable to connect to </w:t>
+      </w:r>
+      <w:proofErr w:type="spellStart"/>
+      <w:r>
+        <w:rPr>
+          <w:rFonts w:ascii="Times New Roman" w:hAnsi="Times New Roman" w:cs="Times New Roman"/>
+          <w:sz w:val="24"/>
+          <w:szCs w:val="24"/>
+        </w:rPr>
+        <w:t>redis</w:t>
+      </w:r>
+      <w:proofErr w:type="spellEnd"/>
+      <w:r>
+        <w:rPr>
+          <w:rFonts w:ascii="Times New Roman" w:hAnsi="Times New Roman" w:cs="Times New Roman"/>
+          <w:sz w:val="24"/>
+          <w:szCs w:val="24"/>
+        </w:rPr>
+        <w:t xml:space="preserve"> and the server used to crash constantly without us figuring out the reason why. </w:t>
+      </w:r>
+      <w:proofErr w:type="gramStart"/>
+      <w:r>
+        <w:rPr>
+          <w:rFonts w:ascii="Times New Roman" w:hAnsi="Times New Roman" w:cs="Times New Roman"/>
+          <w:sz w:val="24"/>
+          <w:szCs w:val="24"/>
+        </w:rPr>
+        <w:t>So</w:t>
+      </w:r>
+      <w:proofErr w:type="gramEnd"/>
+      <w:r>
+        <w:rPr>
+          <w:rFonts w:ascii="Times New Roman" w:hAnsi="Times New Roman" w:cs="Times New Roman"/>
+          <w:sz w:val="24"/>
+          <w:szCs w:val="24"/>
+        </w:rPr>
+        <w:t xml:space="preserve"> we created a </w:t>
+      </w:r>
+      <w:proofErr w:type="spellStart"/>
+      <w:r>
+        <w:rPr>
+          <w:rFonts w:ascii="Times New Roman" w:hAnsi="Times New Roman" w:cs="Times New Roman"/>
+          <w:sz w:val="24"/>
+          <w:szCs w:val="24"/>
+        </w:rPr>
+        <w:t>PingRedis</w:t>
+      </w:r>
+      <w:proofErr w:type="spellEnd"/>
+      <w:r>
+        <w:rPr>
+          <w:rFonts w:ascii="Times New Roman" w:hAnsi="Times New Roman" w:cs="Times New Roman"/>
+          <w:sz w:val="24"/>
+          <w:szCs w:val="24"/>
+        </w:rPr>
+        <w:t xml:space="preserve"> class which will test </w:t>
+      </w:r>
+      <w:proofErr w:type="spellStart"/>
+      <w:r>
+        <w:rPr>
+          <w:rFonts w:ascii="Times New Roman" w:hAnsi="Times New Roman" w:cs="Times New Roman"/>
+          <w:sz w:val="24"/>
+          <w:szCs w:val="24"/>
+        </w:rPr>
+        <w:t>redis</w:t>
+      </w:r>
+      <w:proofErr w:type="spellEnd"/>
+      <w:r>
+        <w:rPr>
+          <w:rFonts w:ascii="Times New Roman" w:hAnsi="Times New Roman" w:cs="Times New Roman"/>
+          <w:sz w:val="24"/>
+          <w:szCs w:val="24"/>
+        </w:rPr>
+        <w:t xml:space="preserve"> connections for all the servers beforehand, eliminating the of pain restarting the servers and assuming that </w:t>
+      </w:r>
+      <w:proofErr w:type="spellStart"/>
+      <w:r>
+        <w:rPr>
+          <w:rFonts w:ascii="Times New Roman" w:hAnsi="Times New Roman" w:cs="Times New Roman"/>
+          <w:sz w:val="24"/>
+          <w:szCs w:val="24"/>
+        </w:rPr>
+        <w:t>redis</w:t>
+      </w:r>
+      <w:proofErr w:type="spellEnd"/>
+      <w:r>
+        <w:rPr>
+          <w:rFonts w:ascii="Times New Roman" w:hAnsi="Times New Roman" w:cs="Times New Roman"/>
+          <w:sz w:val="24"/>
+          <w:szCs w:val="24"/>
+        </w:rPr>
+        <w:t xml:space="preserve"> connection will be successful the next time</w:t>
+      </w:r>
+      <w:r>
+        <w:rPr>
+          <w:rFonts w:ascii="Times New Roman" w:hAnsi="Times New Roman" w:cs="Times New Roman"/>
+          <w:sz w:val="24"/>
+          <w:szCs w:val="24"/>
+        </w:rPr>
+        <w:t>.</w:t>
+      </w:r>
+    </w:p>
+    <w:p>
+      <w:pPr>
+        <w:pStyle w:val="Heading1"/>
+        <w:numPr>
           <w:ilvl w:val="0"/>
           <w:numId w:val="1"/>
         </w:numPr>
@@ -2131,16 +2825,7 @@
           <w:sz w:val="24"/>
           <w:szCs w:val="24"/>
         </w:rPr>
-        <w:t xml:space="preserve">we are </w:t>
-      </w:r>
-      <w:r>
-        <w:rPr>
-          <w:rFonts w:ascii="Times New Roman" w:hAnsi="Times New Roman" w:cs="Times New Roman"/>
-          <w:sz w:val="24"/>
-          <w:szCs w:val="24"/>
-        </w:rPr>
-        <w:lastRenderedPageBreak/>
-        <w:t>broadcasting message to all the nodes nearby</w:t>
+        <w:t>we are broadcasting message to all the nodes nearby</w:t>
       </w:r>
       <w:r>
         <w:rPr>
@@ -2286,36 +2971,164 @@
     </w:p>
     <w:p>
       <w:pPr>
-        <w:rPr>
-          <w:rFonts w:ascii="Times New Roman" w:hAnsi="Times New Roman" w:cs="Times New Roman"/>
-          <w:sz w:val="24"/>
-          <w:szCs w:val="24"/>
-        </w:rPr>
-      </w:pPr>
-      <w:r>
-        <w:rPr>
-          <w:rFonts w:ascii="Times New Roman" w:hAnsi="Times New Roman" w:cs="Times New Roman"/>
-          <w:sz w:val="24"/>
-          <w:szCs w:val="24"/>
+        <w:ind w:left="630"/>
+        <w:rPr>
+          <w:rFonts w:ascii="Times New Roman" w:hAnsi="Times New Roman" w:cs="Times New Roman"/>
+          <w:sz w:val="24"/>
+          <w:szCs w:val="24"/>
+        </w:rPr>
+      </w:pPr>
+      <w:r>
+        <w:rPr>
+          <w:rFonts w:ascii="Times New Roman" w:hAnsi="Times New Roman" w:cs="Times New Roman"/>
+          <w:sz w:val="24"/>
+          <w:szCs w:val="24"/>
+        </w:rPr>
+        <w:t>Client sends a write request to cluster requesting leader to distribute the file across the network.</w:t>
+      </w:r>
+    </w:p>
+    <w:p>
+      <w:pPr>
+        <w:ind w:left="630"/>
+        <w:rPr>
+          <w:rFonts w:ascii="Times New Roman" w:hAnsi="Times New Roman" w:cs="Times New Roman"/>
+          <w:sz w:val="24"/>
+          <w:szCs w:val="24"/>
+        </w:rPr>
+      </w:pPr>
+      <w:r>
+        <w:rPr>
+          <w:rFonts w:ascii="Times New Roman" w:hAnsi="Times New Roman" w:cs="Times New Roman"/>
+          <w:sz w:val="24"/>
+          <w:szCs w:val="24"/>
+        </w:rPr>
+        <w:t xml:space="preserve">The first step involves client chunking the file and storing it in an in-memory Array List. This </w:t>
+      </w:r>
+      <w:proofErr w:type="spellStart"/>
+      <w:r>
+        <w:rPr>
+          <w:rFonts w:ascii="Times New Roman" w:hAnsi="Times New Roman" w:cs="Times New Roman"/>
+          <w:sz w:val="24"/>
+          <w:szCs w:val="24"/>
+        </w:rPr>
+        <w:t>arrayList</w:t>
+      </w:r>
+      <w:proofErr w:type="spellEnd"/>
+      <w:r>
+        <w:rPr>
+          <w:rFonts w:ascii="Times New Roman" w:hAnsi="Times New Roman" w:cs="Times New Roman"/>
+          <w:sz w:val="24"/>
+          <w:szCs w:val="24"/>
+        </w:rPr>
+        <w:t xml:space="preserve"> is then converted into Command Request messages which are then passed to an executor service which spawns as many threads as the OS allows and writes these messages to the channel to be sent to the leader.</w:t>
+      </w:r>
+    </w:p>
+    <w:p>
+      <w:pPr>
+        <w:pStyle w:val="Heading1"/>
+        <w:numPr>
+          <w:ilvl w:val="1"/>
+          <w:numId w:val="1"/>
+        </w:numPr>
+        <w:tabs>
+          <w:tab w:val="left" w:pos="360"/>
+        </w:tabs>
+        <w:spacing w:before="0"/>
+        <w:ind w:left="990"/>
+        <w:rPr>
+          <w:rFonts w:ascii="Times New Roman" w:hAnsi="Times New Roman" w:cs="Times New Roman"/>
+          <w:sz w:val="28"/>
+          <w:szCs w:val="28"/>
+        </w:rPr>
+      </w:pPr>
+      <w:r>
+        <w:rPr>
+          <w:rFonts w:ascii="Times New Roman" w:hAnsi="Times New Roman" w:cs="Times New Roman"/>
+          <w:sz w:val="28"/>
+          <w:szCs w:val="28"/>
         </w:rPr>
         <w:t>READ request form client directly connected to cluster</w:t>
       </w:r>
     </w:p>
     <w:p>
       <w:pPr>
-        <w:rPr>
-          <w:rFonts w:ascii="Times New Roman" w:hAnsi="Times New Roman" w:cs="Times New Roman"/>
-          <w:sz w:val="24"/>
-          <w:szCs w:val="24"/>
-        </w:rPr>
-      </w:pPr>
-      <w:r>
-        <w:rPr>
-          <w:rFonts w:ascii="Times New Roman" w:hAnsi="Times New Roman" w:cs="Times New Roman"/>
-          <w:sz w:val="24"/>
-          <w:szCs w:val="24"/>
+        <w:ind w:left="630"/>
+        <w:rPr>
+          <w:rFonts w:ascii="Times New Roman" w:hAnsi="Times New Roman" w:cs="Times New Roman"/>
+          <w:sz w:val="24"/>
+          <w:szCs w:val="24"/>
+        </w:rPr>
+      </w:pPr>
+      <w:r>
+        <w:rPr>
+          <w:rFonts w:ascii="Times New Roman" w:hAnsi="Times New Roman" w:cs="Times New Roman"/>
+          <w:sz w:val="24"/>
+          <w:szCs w:val="24"/>
+        </w:rPr>
+        <w:t>Client sends a read request to leader requesting a file by name. Leader replies with the file chunks and client sorts these chunks and assembles them to a file.</w:t>
+      </w:r>
+    </w:p>
+    <w:p>
+      <w:pPr>
+        <w:pStyle w:val="Heading1"/>
+        <w:numPr>
+          <w:ilvl w:val="1"/>
+          <w:numId w:val="1"/>
+        </w:numPr>
+        <w:tabs>
+          <w:tab w:val="left" w:pos="360"/>
+        </w:tabs>
+        <w:spacing w:before="0"/>
+        <w:ind w:left="990"/>
+        <w:rPr>
+          <w:rFonts w:ascii="Times New Roman" w:hAnsi="Times New Roman" w:cs="Times New Roman"/>
+          <w:sz w:val="28"/>
+          <w:szCs w:val="28"/>
+        </w:rPr>
+      </w:pPr>
+      <w:r>
+        <w:rPr>
+          <w:rFonts w:ascii="Times New Roman" w:hAnsi="Times New Roman" w:cs="Times New Roman"/>
+          <w:sz w:val="28"/>
+          <w:szCs w:val="28"/>
         </w:rPr>
         <w:t>READ request from client outside cluster</w:t>
+      </w:r>
+    </w:p>
+    <w:p>
+      <w:pPr>
+        <w:ind w:left="630"/>
+        <w:rPr>
+          <w:rFonts w:ascii="Times New Roman" w:hAnsi="Times New Roman" w:cs="Times New Roman"/>
+          <w:sz w:val="24"/>
+          <w:szCs w:val="24"/>
+        </w:rPr>
+      </w:pPr>
+      <w:r>
+        <w:rPr>
+          <w:rFonts w:ascii="Times New Roman" w:hAnsi="Times New Roman" w:cs="Times New Roman"/>
+          <w:sz w:val="24"/>
+          <w:szCs w:val="24"/>
+        </w:rPr>
+        <w:t xml:space="preserve">Client sends a </w:t>
+      </w:r>
+      <w:proofErr w:type="spellStart"/>
+      <w:r>
+        <w:rPr>
+          <w:rFonts w:ascii="Times New Roman" w:hAnsi="Times New Roman" w:cs="Times New Roman"/>
+          <w:sz w:val="24"/>
+          <w:szCs w:val="24"/>
+        </w:rPr>
+        <w:t>requestAllFilesNames</w:t>
+      </w:r>
+      <w:proofErr w:type="spellEnd"/>
+      <w:r>
+        <w:rPr>
+          <w:rFonts w:ascii="Times New Roman" w:hAnsi="Times New Roman" w:cs="Times New Roman"/>
+          <w:sz w:val="24"/>
+          <w:szCs w:val="24"/>
+        </w:rPr>
+        <w:t xml:space="preserve"> request to cluster to get a list of all files stored on the cluster.</w:t>
       </w:r>
     </w:p>
     <w:p>
@@ -2355,41 +3168,59 @@
           <w:sz w:val="24"/>
           <w:szCs w:val="24"/>
         </w:rPr>
-        <w:t xml:space="preserve">In distributed system, files are usually split into different nodes and there is always a fear of what happens when a node fails and we end up losing that data. Hence it’s very crucial that week multiple copies of the file in </w:t>
-      </w:r>
-    </w:p>
-    <w:p>
-      <w:pPr>
-        <w:rPr>
-          <w:rFonts w:ascii="Times New Roman" w:hAnsi="Times New Roman" w:cs="Times New Roman"/>
-          <w:sz w:val="24"/>
-          <w:szCs w:val="24"/>
-        </w:rPr>
-      </w:pPr>
-      <w:r>
-        <w:rPr>
-          <w:rFonts w:ascii="Times New Roman" w:hAnsi="Times New Roman" w:cs="Times New Roman"/>
-          <w:sz w:val="24"/>
-          <w:szCs w:val="24"/>
-        </w:rPr>
-        <w:t>Auto Replication</w:t>
-      </w:r>
-    </w:p>
-    <w:p>
-      <w:pPr>
-        <w:rPr>
-          <w:rFonts w:ascii="Times New Roman" w:hAnsi="Times New Roman" w:cs="Times New Roman"/>
-          <w:sz w:val="24"/>
-          <w:szCs w:val="24"/>
-        </w:rPr>
-      </w:pPr>
-      <w:r>
-        <w:rPr>
-          <w:rFonts w:ascii="Times New Roman" w:hAnsi="Times New Roman" w:cs="Times New Roman"/>
-          <w:sz w:val="24"/>
-          <w:szCs w:val="24"/>
-        </w:rPr>
-        <w:t>Process</w:t>
+        <w:t xml:space="preserve">In distributed system, files are usually split into different nodes and there is always a fear of what happens when a node fails and we end up losing that data. Hence it’s very crucial that </w:t>
+      </w:r>
+      <w:r>
+        <w:rPr>
+          <w:rFonts w:ascii="Times New Roman" w:hAnsi="Times New Roman" w:cs="Times New Roman"/>
+          <w:sz w:val="24"/>
+          <w:szCs w:val="24"/>
+        </w:rPr>
+        <w:t>copies of the file are stored across multiple nodes.</w:t>
+      </w:r>
+    </w:p>
+    <w:p>
+      <w:pPr>
+        <w:rPr>
+          <w:rFonts w:ascii="Times New Roman" w:hAnsi="Times New Roman" w:cs="Times New Roman"/>
+          <w:sz w:val="24"/>
+          <w:szCs w:val="24"/>
+        </w:rPr>
+      </w:pPr>
+      <w:r>
+        <w:rPr>
+          <w:rFonts w:ascii="Times New Roman" w:hAnsi="Times New Roman" w:cs="Times New Roman"/>
+          <w:sz w:val="24"/>
+          <w:szCs w:val="24"/>
+        </w:rPr>
+        <w:lastRenderedPageBreak/>
+        <w:t>We are using w</w:t>
+      </w:r>
+      <w:r>
+        <w:rPr>
+          <w:rFonts w:ascii="Times New Roman" w:hAnsi="Times New Roman" w:cs="Times New Roman"/>
+          <w:sz w:val="24"/>
+          <w:szCs w:val="24"/>
+        </w:rPr>
+        <w:t xml:space="preserve">=1 replication as it would be easier implementing work stealing as all nodes would have the data and any node can steal message request from a queue of any other node. We are using </w:t>
+      </w:r>
+      <w:proofErr w:type="spellStart"/>
+      <w:r>
+        <w:rPr>
+          <w:rFonts w:ascii="Times New Roman" w:hAnsi="Times New Roman" w:cs="Times New Roman"/>
+          <w:sz w:val="24"/>
+          <w:szCs w:val="24"/>
+        </w:rPr>
+        <w:t>Redis</w:t>
+      </w:r>
+      <w:proofErr w:type="spellEnd"/>
+      <w:r>
+        <w:rPr>
+          <w:rFonts w:ascii="Times New Roman" w:hAnsi="Times New Roman" w:cs="Times New Roman"/>
+          <w:sz w:val="24"/>
+          <w:szCs w:val="24"/>
+        </w:rPr>
+        <w:t xml:space="preserve"> nodes at each cluster node to keep track of all chunks.</w:t>
       </w:r>
     </w:p>
     <w:p>
@@ -2440,8 +3271,6 @@
           <w:szCs w:val="24"/>
         </w:rPr>
       </w:pPr>
-      <w:bookmarkStart w:id="0" w:name="_GoBack"/>
-      <w:bookmarkEnd w:id="0"/>
       <w:r>
         <w:rPr>
           <w:rFonts w:ascii="Times New Roman" w:hAnsi="Times New Roman" w:cs="Times New Roman"/>
@@ -2729,15 +3558,7 @@
           <w:sz w:val="24"/>
           <w:szCs w:val="24"/>
         </w:rPr>
-        <w:t xml:space="preserve">Option </w:t>
-      </w:r>
-      <w:r>
-        <w:rPr>
-          <w:rFonts w:ascii="Times New Roman" w:hAnsi="Times New Roman" w:cs="Times New Roman"/>
-          <w:sz w:val="24"/>
-          <w:szCs w:val="24"/>
-        </w:rPr>
-        <w:t>5:</w:t>
+        <w:t>Option 5:</w:t>
       </w:r>
       <w:r>
         <w:rPr>
@@ -2770,13 +3591,11 @@
         <w:ind w:left="360"/>
         <w:rPr>
           <w:rFonts w:ascii="Times New Roman" w:hAnsi="Times New Roman" w:cs="Times New Roman"/>
-          <w:color w:val="FF0000"/>
-        </w:rPr>
-      </w:pPr>
-      <w:r>
-        <w:rPr>
-          <w:rFonts w:ascii="Times New Roman" w:hAnsi="Times New Roman" w:cs="Times New Roman"/>
-          <w:color w:val="FF0000"/>
+        </w:rPr>
+      </w:pPr>
+      <w:r>
+        <w:rPr>
+          <w:rFonts w:ascii="Times New Roman" w:hAnsi="Times New Roman" w:cs="Times New Roman"/>
         </w:rPr>
         <w:t>Learning</w:t>
       </w:r>
@@ -2938,7 +3757,6 @@
           <w:sz w:val="24"/>
           <w:szCs w:val="24"/>
         </w:rPr>
-        <w:lastRenderedPageBreak/>
         <w:t>Java multithreading handling</w:t>
       </w:r>
     </w:p>
@@ -2990,13 +3808,11 @@
         <w:ind w:left="360"/>
         <w:rPr>
           <w:rFonts w:ascii="Times New Roman" w:hAnsi="Times New Roman" w:cs="Times New Roman"/>
-          <w:color w:val="FF0000"/>
-        </w:rPr>
-      </w:pPr>
-      <w:r>
-        <w:rPr>
-          <w:rFonts w:ascii="Times New Roman" w:hAnsi="Times New Roman" w:cs="Times New Roman"/>
-          <w:color w:val="FF0000"/>
+        </w:rPr>
+      </w:pPr>
+      <w:r>
+        <w:rPr>
+          <w:rFonts w:ascii="Times New Roman" w:hAnsi="Times New Roman" w:cs="Times New Roman"/>
         </w:rPr>
         <w:t>Important Design Decisions</w:t>
       </w:r>
@@ -3091,13 +3907,8 @@
         </w:numPr>
       </w:pPr>
       <w:r>
-        <w:t>Work stealing implemented as all followers steal from leader's queue and if unable to service the message due not being fully</w:t>
-      </w:r>
-      <w:r>
-        <w:t xml:space="preserve"> </w:t>
-      </w:r>
-      <w:r>
-        <w:t>synchronized or any other reason, returns the message back to leader of the cluster</w:t>
+        <w:lastRenderedPageBreak/>
+        <w:t>Work stealing implemented as all followers steal from leader's queue and if unable to service the message due not being fully synchronized or any other reason, returns the message back to leader of the cluster</w:t>
       </w:r>
     </w:p>
     <w:p>
@@ -3109,13 +3920,7 @@
         </w:numPr>
       </w:pPr>
       <w:r>
-        <w:t>Work stealing is made easier by doing it only on reads and not writes. Previous design decision of replicating to all nodes helps in</w:t>
-      </w:r>
-      <w:r>
-        <w:t xml:space="preserve"> </w:t>
-      </w:r>
-      <w:r>
-        <w:t>making work stealing from any node. Currently implemented to only steal from leader node.</w:t>
+        <w:t>Work stealing is made easier by doing it only on reads and not writes. Previous design decision of replicating to all nodes helps in making work stealing from any node. Currently implemented to only steal from leader node.</w:t>
       </w:r>
     </w:p>
     <w:p>
@@ -3127,13 +3932,7 @@
         </w:numPr>
       </w:pPr>
       <w:r>
-        <w:t>When a client requests a file, leader checks if it is present in the cluster. If it isn't, passes the request to the next cluster if it exists</w:t>
-      </w:r>
-      <w:r>
-        <w:t xml:space="preserve"> </w:t>
-      </w:r>
-      <w:r>
-        <w:t>or throws an exception if it doesn't.</w:t>
+        <w:t>When a client requests a file, leader checks if it is present in the cluster. If it isn't, passes the request to the next cluster if it exists or throws an exception if it doesn't.</w:t>
       </w:r>
     </w:p>
     <w:p>
@@ -3248,13 +4047,7 @@
       </w:r>
       <w:proofErr w:type="spellEnd"/>
       <w:r>
-        <w:t xml:space="preserve"> at server being used to store metadata of all chunks and files. Planned to store hot data but limited in memory storage making it</w:t>
-      </w:r>
-      <w:r>
-        <w:t xml:space="preserve"> </w:t>
-      </w:r>
-      <w:r>
-        <w:t>difficult. MongoDB could be used to store the hot data but it's usage is restricted by project scope.</w:t>
+        <w:t xml:space="preserve"> at server being used to store metadata of all chunks and files. Planned to store hot data but limited in memory storage making it difficult. MongoDB could be used to store the hot data but it's usage is restricted by project scope.</w:t>
       </w:r>
     </w:p>
     <w:p>
@@ -3478,7 +4271,6 @@
         <w:rPr>
           <w:rFonts w:ascii="Times New Roman" w:hAnsi="Times New Roman" w:cs="Times New Roman"/>
         </w:rPr>
-        <w:lastRenderedPageBreak/>
         <w:t>Contributions</w:t>
       </w:r>
     </w:p>
@@ -3679,6 +4471,14 @@
           <w:sz w:val="24"/>
           <w:szCs w:val="24"/>
         </w:rPr>
+        <w:t xml:space="preserve">Work stealing, </w:t>
+      </w:r>
+      <w:r>
+        <w:rPr>
+          <w:rFonts w:ascii="Times New Roman" w:hAnsi="Times New Roman" w:cs="Times New Roman"/>
+          <w:sz w:val="24"/>
+          <w:szCs w:val="24"/>
+        </w:rPr>
         <w:t>Research, Testing</w:t>
       </w:r>
     </w:p>
@@ -3710,15 +4510,23 @@
           <w:sz w:val="24"/>
           <w:szCs w:val="24"/>
         </w:rPr>
-        <w:t xml:space="preserve">: MySQL adapter, </w:t>
-      </w:r>
-      <w:r>
-        <w:rPr>
-          <w:rFonts w:ascii="Times New Roman" w:hAnsi="Times New Roman" w:cs="Times New Roman"/>
-          <w:sz w:val="24"/>
-          <w:szCs w:val="24"/>
-        </w:rPr>
-        <w:t xml:space="preserve">Queuing, </w:t>
+        <w:t xml:space="preserve">: </w:t>
+      </w:r>
+      <w:r>
+        <w:rPr>
+          <w:rFonts w:ascii="Times New Roman" w:hAnsi="Times New Roman" w:cs="Times New Roman"/>
+          <w:sz w:val="24"/>
+          <w:szCs w:val="24"/>
+        </w:rPr>
+        <w:t xml:space="preserve">Read/write, store chunks into </w:t>
+      </w:r>
+      <w:r>
+        <w:rPr>
+          <w:rFonts w:ascii="Times New Roman" w:hAnsi="Times New Roman" w:cs="Times New Roman"/>
+          <w:sz w:val="24"/>
+          <w:szCs w:val="24"/>
+        </w:rPr>
+        <w:t xml:space="preserve">MySQL, </w:t>
       </w:r>
       <w:r>
         <w:rPr>
@@ -3742,15 +4550,49 @@
           <w:sz w:val="24"/>
           <w:szCs w:val="24"/>
         </w:rPr>
-        <w:t xml:space="preserve">stealing, </w:t>
-      </w:r>
-      <w:r>
-        <w:rPr>
-          <w:rFonts w:ascii="Times New Roman" w:hAnsi="Times New Roman" w:cs="Times New Roman"/>
-          <w:sz w:val="24"/>
-          <w:szCs w:val="24"/>
-        </w:rPr>
-        <w:t>Research, Testing</w:t>
+        <w:t>stealing</w:t>
+      </w:r>
+      <w:r>
+        <w:rPr>
+          <w:rFonts w:ascii="Times New Roman" w:hAnsi="Times New Roman" w:cs="Times New Roman"/>
+          <w:sz w:val="24"/>
+          <w:szCs w:val="24"/>
+        </w:rPr>
+        <w:t xml:space="preserve"> by sending to a node</w:t>
+      </w:r>
+      <w:r>
+        <w:rPr>
+          <w:rFonts w:ascii="Times New Roman" w:hAnsi="Times New Roman" w:cs="Times New Roman"/>
+          <w:sz w:val="24"/>
+          <w:szCs w:val="24"/>
+        </w:rPr>
+        <w:t xml:space="preserve">, </w:t>
+      </w:r>
+      <w:r>
+        <w:rPr>
+          <w:rFonts w:ascii="Times New Roman" w:hAnsi="Times New Roman" w:cs="Times New Roman"/>
+          <w:sz w:val="24"/>
+          <w:szCs w:val="24"/>
+        </w:rPr>
+        <w:t xml:space="preserve">replication (broadcast work message), </w:t>
+      </w:r>
+      <w:r>
+        <w:rPr>
+          <w:rFonts w:ascii="Times New Roman" w:hAnsi="Times New Roman" w:cs="Times New Roman"/>
+          <w:sz w:val="24"/>
+          <w:szCs w:val="24"/>
+        </w:rPr>
+        <w:t>Re</w:t>
+      </w:r>
+      <w:bookmarkStart w:id="0" w:name="_GoBack"/>
+      <w:bookmarkEnd w:id="0"/>
+      <w:r>
+        <w:rPr>
+          <w:rFonts w:ascii="Times New Roman" w:hAnsi="Times New Roman" w:cs="Times New Roman"/>
+          <w:sz w:val="24"/>
+          <w:szCs w:val="24"/>
+        </w:rPr>
+        <w:t>search, Testing</w:t>
       </w:r>
     </w:p>
     <w:p>
@@ -4477,7 +5319,7 @@
         <w:ind w:left="1440" w:hanging="360"/>
       </w:pPr>
     </w:lvl>
-    <w:lvl w:ilvl="2" w:tplc="0409001B" w:tentative="1">
+    <w:lvl w:ilvl="2" w:tplc="0409001B">
       <w:start w:val="1"/>
       <w:numFmt w:val="lowerRoman"/>
       <w:lvlText w:val="%3."/>
@@ -6173,7 +7015,7 @@
 </file>
 
 <file path=customXml/itemProps1.xml><?xml version="1.0" encoding="utf-8"?>
-<ds:datastoreItem xmlns:ds="http://schemas.openxmlformats.org/officeDocument/2006/customXml" ds:itemID="{204ACB59-D6D6-4571-B4B9-13788B85CD2D}">
+<ds:datastoreItem xmlns:ds="http://schemas.openxmlformats.org/officeDocument/2006/customXml" ds:itemID="{F2F5E016-8CFA-4D32-BA97-C777B02EB6E7}">
   <ds:schemaRefs>
     <ds:schemaRef ds:uri="http://schemas.openxmlformats.org/officeDocument/2006/bibliography"/>
   </ds:schemaRefs>

</xml_diff>